<commit_message>
deleted unused files, added a small change to a meetraport
</commit_message>
<xml_diff>
--- a/implementatieplannen/working/Implementatieplan_containers.docx
+++ b/implementatieplannen/working/Implementatieplan_containers.docx
@@ -6,8 +6,31 @@
       <w:pPr>
         <w:pStyle w:val="Titel"/>
       </w:pPr>
-      <w:r>
-        <w:t xml:space="preserve">Implementatieplan voor een </w:t>
+      <w:bookmarkStart w:id="0" w:name="_GoBack"/>
+      <w:bookmarkEnd w:id="0"/>
+      <w:proofErr w:type="spellStart"/>
+      <w:r>
+        <w:t>Implementatieplan</w:t>
+      </w:r>
+      <w:proofErr w:type="spellEnd"/>
+      <w:r>
+        <w:t xml:space="preserve"> </w:t>
+      </w:r>
+      <w:proofErr w:type="spellStart"/>
+      <w:r>
+        <w:t>voor</w:t>
+      </w:r>
+      <w:proofErr w:type="spellEnd"/>
+      <w:r>
+        <w:t xml:space="preserve"> </w:t>
+      </w:r>
+      <w:proofErr w:type="spellStart"/>
+      <w:r>
+        <w:t>een</w:t>
+      </w:r>
+      <w:proofErr w:type="spellEnd"/>
+      <w:r>
+        <w:t xml:space="preserve"> </w:t>
       </w:r>
       <w:proofErr w:type="spellStart"/>
       <w:r>
@@ -38,7 +61,6 @@
       <w:pPr>
         <w:pStyle w:val="Geenafstand"/>
       </w:pPr>
-      <w:bookmarkStart w:id="0" w:name="_GoBack"/>
       <w:r>
         <w:t>Patrick Dekker</w:t>
       </w:r>
@@ -69,7 +91,6 @@
         <w:t xml:space="preserve"> 2019</w:t>
       </w:r>
     </w:p>
-    <w:bookmarkEnd w:id="0"/>
     <w:p/>
     <w:p>
       <w:r>
@@ -79,6 +100,10 @@
     <w:sdt>
       <w:sdtPr>
         <w:rPr>
+          <w:rFonts w:asciiTheme="minorHAnsi" w:eastAsiaTheme="minorEastAsia" w:hAnsiTheme="minorHAnsi" w:cstheme="minorBidi"/>
+          <w:color w:val="auto"/>
+          <w:sz w:val="20"/>
+          <w:szCs w:val="20"/>
           <w:lang w:val="nl-NL"/>
         </w:rPr>
         <w:id w:val="-1078589372"/>
@@ -89,12 +114,8 @@
       </w:sdtPr>
       <w:sdtEndPr>
         <w:rPr>
-          <w:rFonts w:asciiTheme="minorHAnsi" w:eastAsiaTheme="minorEastAsia" w:hAnsiTheme="minorHAnsi" w:cstheme="minorBidi"/>
           <w:b/>
           <w:bCs/>
-          <w:color w:val="auto"/>
-          <w:sz w:val="20"/>
-          <w:szCs w:val="20"/>
           <w:lang w:val="en-US"/>
         </w:rPr>
       </w:sdtEndPr>
@@ -1866,20 +1887,7 @@
         <w:rPr>
           <w:lang w:val="nl-NL"/>
         </w:rPr>
-        <w:t xml:space="preserve">We zullen testen of een vector met pointers naar RGB pixels wel of niet sneller is dan een vector met gewoon RGB pixels er in. </w:t>
-      </w:r>
-    </w:p>
-    <w:p>
-      <w:pPr>
-        <w:rPr>
-          <w:lang w:val="nl-NL"/>
-        </w:rPr>
-      </w:pPr>
-      <w:r>
-        <w:rPr>
-          <w:lang w:val="nl-NL"/>
-        </w:rPr>
-        <w:t xml:space="preserve">Ook zullen we tests uitvoeren over  hoe </w:t>
+        <w:t xml:space="preserve">We zullen tests uitvoeren over  hoe </w:t>
       </w:r>
       <w:proofErr w:type="spellStart"/>
       <w:r>
@@ -2330,7 +2338,7 @@
     <w:lsdException w:name="Table Web 2" w:semiHidden="1" w:unhideWhenUsed="1"/>
     <w:lsdException w:name="Table Web 3" w:semiHidden="1" w:unhideWhenUsed="1"/>
     <w:lsdException w:name="Balloon Text" w:semiHidden="1" w:unhideWhenUsed="1"/>
-    <w:lsdException w:name="Table Grid" w:semiHidden="1" w:uiPriority="59" w:unhideWhenUsed="1"/>
+    <w:lsdException w:name="Table Grid" w:uiPriority="59"/>
     <w:lsdException w:name="Table Theme" w:semiHidden="1" w:unhideWhenUsed="1"/>
     <w:lsdException w:name="Placeholder Text" w:semiHidden="1"/>
     <w:lsdException w:name="No Spacing" w:uiPriority="1" w:qFormat="1"/>
@@ -3508,7 +3516,7 @@
 </file>
 
 <file path=customXml/itemProps1.xml><?xml version="1.0" encoding="utf-8"?>
-<ds:datastoreItem xmlns:ds="http://schemas.openxmlformats.org/officeDocument/2006/customXml" ds:itemID="{CDB637E2-8E24-421B-8FE5-4754AC0724A7}">
+<ds:datastoreItem xmlns:ds="http://schemas.openxmlformats.org/officeDocument/2006/customXml" ds:itemID="{91EBE831-FA8A-49A1-BBDC-5E5BE1E86052}">
   <ds:schemaRefs>
     <ds:schemaRef ds:uri="http://schemas.openxmlformats.org/officeDocument/2006/bibliography"/>
   </ds:schemaRefs>

</xml_diff>